<commit_message>
Finish coloring differences in results file: red for the 'x' gap, green for sustitution (mismatch), and blue for highest score on more than one pair comparison
</commit_message>
<xml_diff>
--- a/Results_of_Comparison.docx
+++ b/Results_of_Comparison.docx
@@ -940,34 +940,90 @@
         <w:rPr>
           <w:lang w:val="es-ES"/>
         </w:rPr>
+        <w:t>02001-1-11-10-11-11-311-220000-2201-100010000</w:t>
+      </w:r>
+      <w:r>
+        <w:rPr>
+          <w:color w:val="FF0000"/>
+          <w:lang w:val="es-ES"/>
+        </w:rPr>
+        <w:t>x</w:t>
+      </w:r>
+      <w:r>
+        <w:rPr>
+          <w:lang w:val="es-ES"/>
+        </w:rPr>
+        <w:t>2-31-1-110-112-1</w:t>
+      </w:r>
+      <w:r>
+        <w:rPr>
+          <w:lang w:val="es-ES"/>
+        </w:rPr>
+        <w:t xml:space="preserve"> </w:t>
+      </w:r>
+      <w:r>
+        <w:rPr>
+          <w:lang w:val="es-ES"/>
+        </w:rPr>
+        <w:t>12-11-2-11-11-22-11-11-1-110-120-11-1-1101-1011-221-2</w:t>
+      </w:r>
+    </w:p>
+    <w:p>
+      <w:pPr>
+        <w:rPr>
+          <w:lang w:val="es-ES"/>
+        </w:rPr>
+      </w:pPr>
+      <w:r>
+        <w:rPr>
+          <w:lang w:val="es-ES"/>
+        </w:rPr>
         <w:lastRenderedPageBreak/>
-        <w:t>02001-1-11-10-11-11-311-220000-2201-100010000</w:t>
-      </w:r>
-      <w:r>
-        <w:rPr>
-          <w:color w:val="FF0000"/>
-          <w:lang w:val="es-ES"/>
-        </w:rPr>
-        <w:t>x</w:t>
-      </w:r>
-      <w:r>
-        <w:rPr>
-          <w:lang w:val="es-ES"/>
-        </w:rPr>
-        <w:t>2-31-1-110-112-112-11-2-11-11-22-11-11-1-110-120-11-1-1101-1011-221-2-21-101</w:t>
-      </w:r>
-      <w:r>
-        <w:rPr>
-          <w:color w:val="FF0000"/>
-          <w:lang w:val="es-ES"/>
-        </w:rPr>
-        <w:t>x</w:t>
-      </w:r>
-      <w:r>
-        <w:rPr>
-          <w:lang w:val="es-ES"/>
-        </w:rPr>
-        <w:t>1-222-1-102-1-10-120-30122-1-1-1-120-330-1-1-11-12-210111-1</w:t>
+        <w:t>-21-101</w:t>
+      </w:r>
+      <w:r>
+        <w:rPr>
+          <w:color w:val="FF0000"/>
+          <w:lang w:val="es-ES"/>
+        </w:rPr>
+        <w:t>x</w:t>
+      </w:r>
+      <w:r>
+        <w:rPr>
+          <w:color w:val="FF0000"/>
+          <w:lang w:val="es-ES"/>
+        </w:rPr>
+        <w:t xml:space="preserve"> </w:t>
+      </w:r>
+      <w:r>
+        <w:rPr>
+          <w:lang w:val="es-ES"/>
+        </w:rPr>
+        <w:t>1-222-1-102-1-10-12</w:t>
+      </w:r>
+      <w:r>
+        <w:rPr>
+          <w:lang w:val="es-ES"/>
+        </w:rPr>
+        <w:t xml:space="preserve"> </w:t>
+      </w:r>
+      <w:r>
+        <w:rPr>
+          <w:lang w:val="es-ES"/>
+        </w:rPr>
+        <w:t>0</w:t>
+      </w:r>
+      <w:r>
+        <w:rPr>
+          <w:lang w:val="es-ES"/>
+        </w:rPr>
+        <w:t xml:space="preserve"> </w:t>
+      </w:r>
+      <w:r>
+        <w:rPr>
+          <w:lang w:val="es-ES"/>
+        </w:rPr>
+        <w:t>-30122-1-1-1-120-330-1-1-11-12-210111-1</w:t>
       </w:r>
       <w:r>
         <w:rPr>
@@ -1006,20 +1062,162 @@
         <w:rPr>
           <w:lang w:val="es-ES"/>
         </w:rPr>
-        <w:t>000-2201-10011000011-31-1-110-102-1-12-11-2</w:t>
-      </w:r>
-      <w:r>
-        <w:rPr>
-          <w:color w:val="FF0000"/>
-          <w:lang w:val="es-ES"/>
-        </w:rPr>
-        <w:t>x</w:t>
-      </w:r>
-      <w:r>
-        <w:rPr>
-          <w:lang w:val="es-ES"/>
-        </w:rPr>
-        <w:t>1-21-22-11-11-1-110-120-11-1-1101-1011021-2-21-1212-1-212-1-1</w:t>
+        <w:t>000-2201-100</w:t>
+      </w:r>
+      <w:r>
+        <w:rPr>
+          <w:color w:val="00B050"/>
+          <w:lang w:val="es-ES"/>
+        </w:rPr>
+        <w:t>1</w:t>
+      </w:r>
+      <w:r>
+        <w:rPr>
+          <w:lang w:val="es-ES"/>
+        </w:rPr>
+        <w:t>100001</w:t>
+      </w:r>
+      <w:r>
+        <w:rPr>
+          <w:color w:val="00B050"/>
+          <w:lang w:val="es-ES"/>
+        </w:rPr>
+        <w:t>1</w:t>
+      </w:r>
+      <w:r>
+        <w:rPr>
+          <w:lang w:val="es-ES"/>
+        </w:rPr>
+        <w:t>-31-1-110-1</w:t>
+      </w:r>
+      <w:r>
+        <w:rPr>
+          <w:color w:val="00B050"/>
+          <w:lang w:val="es-ES"/>
+        </w:rPr>
+        <w:t>0</w:t>
+      </w:r>
+      <w:r>
+        <w:rPr>
+          <w:lang w:val="es-ES"/>
+        </w:rPr>
+        <w:t>2-1</w:t>
+      </w:r>
+      <w:r>
+        <w:rPr>
+          <w:color w:val="00B050"/>
+          <w:lang w:val="es-ES"/>
+        </w:rPr>
+        <w:t>-1</w:t>
+      </w:r>
+      <w:r>
+        <w:rPr>
+          <w:lang w:val="es-ES"/>
+        </w:rPr>
+        <w:t>2-11-2</w:t>
+      </w:r>
+      <w:r>
+        <w:rPr>
+          <w:lang w:val="es-ES"/>
+        </w:rPr>
+        <w:t xml:space="preserve"> </w:t>
+      </w:r>
+      <w:r>
+        <w:rPr>
+          <w:color w:val="FF0000"/>
+          <w:lang w:val="es-ES"/>
+        </w:rPr>
+        <w:t>x</w:t>
+      </w:r>
+      <w:r>
+        <w:rPr>
+          <w:lang w:val="es-ES"/>
+        </w:rPr>
+        <w:t>1</w:t>
+      </w:r>
+      <w:r>
+        <w:rPr>
+          <w:color w:val="00B050"/>
+          <w:lang w:val="es-ES"/>
+        </w:rPr>
+        <w:t>-2</w:t>
+      </w:r>
+      <w:r>
+        <w:rPr>
+          <w:lang w:val="es-ES"/>
+        </w:rPr>
+        <w:t>1-22-11-11-1-110-120-11-1-1101-1011</w:t>
+      </w:r>
+      <w:r>
+        <w:rPr>
+          <w:lang w:val="es-ES"/>
+        </w:rPr>
+        <w:t xml:space="preserve"> </w:t>
+      </w:r>
+      <w:r>
+        <w:rPr>
+          <w:color w:val="00B050"/>
+          <w:lang w:val="es-ES"/>
+        </w:rPr>
+        <w:t>0</w:t>
+      </w:r>
+      <w:r>
+        <w:rPr>
+          <w:lang w:val="es-ES"/>
+        </w:rPr>
+        <w:t>21-2</w:t>
+      </w:r>
+    </w:p>
+    <w:p>
+      <w:pPr>
+        <w:rPr>
+          <w:lang w:val="es-ES"/>
+        </w:rPr>
+      </w:pPr>
+      <w:r>
+        <w:rPr>
+          <w:lang w:val="es-ES"/>
+        </w:rPr>
+        <w:t>-21-1</w:t>
+      </w:r>
+      <w:r>
+        <w:rPr>
+          <w:color w:val="00B050"/>
+          <w:lang w:val="es-ES"/>
+        </w:rPr>
+        <w:t>2</w:t>
+      </w:r>
+      <w:r>
+        <w:rPr>
+          <w:lang w:val="es-ES"/>
+        </w:rPr>
+        <w:t>12</w:t>
+      </w:r>
+      <w:r>
+        <w:rPr>
+          <w:color w:val="00B050"/>
+          <w:lang w:val="es-ES"/>
+        </w:rPr>
+        <w:t>-1</w:t>
+      </w:r>
+      <w:r>
+        <w:rPr>
+          <w:lang w:val="es-ES"/>
+        </w:rPr>
+        <w:t>-2</w:t>
+      </w:r>
+      <w:r>
+        <w:rPr>
+          <w:color w:val="00B050"/>
+          <w:lang w:val="es-ES"/>
+        </w:rPr>
+        <w:t>1</w:t>
+      </w:r>
+      <w:r>
+        <w:rPr>
+          <w:lang w:val="es-ES"/>
+        </w:rPr>
+        <w:t>2-1-1</w:t>
       </w:r>
       <w:r>
         <w:rPr>
@@ -1043,22 +1241,120 @@
       </w:r>
       <w:r>
         <w:rPr>
-          <w:lang w:val="es-ES"/>
-        </w:rPr>
-        <w:t>11-2-10122</w:t>
-      </w:r>
-      <w:r>
-        <w:rPr>
-          <w:color w:val="FF0000"/>
-          <w:lang w:val="es-ES"/>
-        </w:rPr>
-        <w:t>x</w:t>
-      </w:r>
-      <w:r>
-        <w:rPr>
-          <w:lang w:val="es-ES"/>
-        </w:rPr>
-        <w:t>-1-1-220-321-1-1-10-12-210211-10-1-1-111-20</w:t>
+          <w:color w:val="FF0000"/>
+          <w:lang w:val="es-ES"/>
+        </w:rPr>
+        <w:t xml:space="preserve"> </w:t>
+      </w:r>
+      <w:r>
+        <w:rPr>
+          <w:color w:val="00B050"/>
+          <w:lang w:val="es-ES"/>
+        </w:rPr>
+        <w:t>1</w:t>
+      </w:r>
+      <w:r>
+        <w:rPr>
+          <w:color w:val="00B050"/>
+          <w:lang w:val="es-ES"/>
+        </w:rPr>
+        <w:t xml:space="preserve"> </w:t>
+      </w:r>
+      <w:r>
+        <w:rPr>
+          <w:color w:val="00B050"/>
+          <w:lang w:val="es-ES"/>
+        </w:rPr>
+        <w:t>1-2-1</w:t>
+      </w:r>
+      <w:r>
+        <w:rPr>
+          <w:lang w:val="es-ES"/>
+        </w:rPr>
+        <w:t>0122</w:t>
+      </w:r>
+      <w:r>
+        <w:rPr>
+          <w:lang w:val="es-ES"/>
+        </w:rPr>
+        <w:t xml:space="preserve"> </w:t>
+      </w:r>
+      <w:r>
+        <w:rPr>
+          <w:color w:val="FF0000"/>
+          <w:lang w:val="es-ES"/>
+        </w:rPr>
+        <w:t>x</w:t>
+      </w:r>
+      <w:r>
+        <w:rPr>
+          <w:lang w:val="es-ES"/>
+        </w:rPr>
+        <w:t>-1</w:t>
+      </w:r>
+      <w:r>
+        <w:rPr>
+          <w:lang w:val="es-ES"/>
+        </w:rPr>
+        <w:t xml:space="preserve"> </w:t>
+      </w:r>
+      <w:r>
+        <w:rPr>
+          <w:lang w:val="es-ES"/>
+        </w:rPr>
+        <w:t>-1</w:t>
+      </w:r>
+      <w:r>
+        <w:rPr>
+          <w:color w:val="00B050"/>
+          <w:lang w:val="es-ES"/>
+        </w:rPr>
+        <w:t>-2</w:t>
+      </w:r>
+      <w:r>
+        <w:rPr>
+          <w:lang w:val="es-ES"/>
+        </w:rPr>
+        <w:t>20-3</w:t>
+      </w:r>
+      <w:r>
+        <w:rPr>
+          <w:color w:val="00B050"/>
+          <w:lang w:val="es-ES"/>
+        </w:rPr>
+        <w:t>21</w:t>
+      </w:r>
+      <w:r>
+        <w:rPr>
+          <w:lang w:val="es-ES"/>
+        </w:rPr>
+        <w:t>-1-1-1</w:t>
+      </w:r>
+      <w:r>
+        <w:rPr>
+          <w:color w:val="00B050"/>
+          <w:lang w:val="es-ES"/>
+        </w:rPr>
+        <w:t>0</w:t>
+      </w:r>
+      <w:r>
+        <w:rPr>
+          <w:lang w:val="es-ES"/>
+        </w:rPr>
+        <w:t>-12-210</w:t>
+      </w:r>
+      <w:r>
+        <w:rPr>
+          <w:color w:val="00B050"/>
+          <w:lang w:val="es-ES"/>
+        </w:rPr>
+        <w:t>2</w:t>
+      </w:r>
+      <w:r>
+        <w:rPr>
+          <w:lang w:val="es-ES"/>
+        </w:rPr>
+        <w:t>11-10-1-1-111-20</w:t>
       </w:r>
     </w:p>
     <w:p>
@@ -1109,7 +1405,13 @@
     </w:p>
     <w:p>
       <w:r>
-        <w:t>0-13-11-1-1-1221-1-21-11-201201201-3-11</w:t>
+        <w:t>0-13-11-1-1-1221-1-21-11-20</w:t>
+      </w:r>
+      <w:r>
+        <w:t xml:space="preserve"> </w:t>
+      </w:r>
+      <w:r>
+        <w:t>1201201-3-11</w:t>
       </w:r>
       <w:r>
         <w:rPr>
@@ -1130,12 +1432,21 @@
         <w:t>-1-20-12</w:t>
       </w:r>
       <w:r>
+        <w:t xml:space="preserve"> </w:t>
+      </w:r>
+      <w:r>
         <w:rPr>
           <w:color w:val="FF0000"/>
         </w:rPr>
         <w:t>xx</w:t>
       </w:r>
       <w:r>
+        <w:rPr>
+          <w:color w:val="FF0000"/>
+        </w:rPr>
+        <w:t xml:space="preserve"> </w:t>
+      </w:r>
+      <w:r>
         <w:t>2</w:t>
       </w:r>
       <w:r>
@@ -1145,6 +1456,12 @@
         <w:t>xx</w:t>
       </w:r>
       <w:r>
+        <w:rPr>
+          <w:color w:val="FF0000"/>
+        </w:rPr>
+        <w:t xml:space="preserve"> </w:t>
+      </w:r>
+      <w:r>
         <w:t>-10-1-11-2</w:t>
       </w:r>
       <w:r>
@@ -1154,21 +1471,96 @@
         <w:t>x</w:t>
       </w:r>
       <w:r>
+        <w:rPr>
+          <w:color w:val="FF0000"/>
+        </w:rPr>
+        <w:t xml:space="preserve"> </w:t>
+      </w:r>
+      <w:r>
         <w:t>-10211-2-1-10</w:t>
       </w:r>
     </w:p>
     <w:p>
       <w:r>
-        <w:t>002-111-3-1221-1-21-11-2</w:t>
-      </w:r>
-      <w:r>
-        <w:rPr>
-          <w:color w:val="FF0000"/>
-        </w:rPr>
-        <w:t>x</w:t>
-      </w:r>
-      <w:r>
-        <w:t>-1221201-3-11000-1111-2001-120-2-1</w:t>
+        <w:t>0</w:t>
+      </w:r>
+      <w:r>
+        <w:t xml:space="preserve"> </w:t>
+      </w:r>
+      <w:r>
+        <w:rPr>
+          <w:color w:val="00B050"/>
+        </w:rPr>
+        <w:t>02</w:t>
+      </w:r>
+      <w:r>
+        <w:t>-11</w:t>
+      </w:r>
+      <w:r>
+        <w:t xml:space="preserve"> </w:t>
+      </w:r>
+      <w:r>
+        <w:rPr>
+          <w:color w:val="00B050"/>
+        </w:rPr>
+        <w:t>1</w:t>
+      </w:r>
+      <w:r>
+        <w:rPr>
+          <w:color w:val="00B050"/>
+        </w:rPr>
+        <w:t xml:space="preserve"> </w:t>
+      </w:r>
+      <w:r>
+        <w:rPr>
+          <w:color w:val="00B050"/>
+        </w:rPr>
+        <w:t>-3</w:t>
+      </w:r>
+      <w:r>
+        <w:t>-1221-1-21-11-2</w:t>
+      </w:r>
+      <w:r>
+        <w:rPr>
+          <w:color w:val="FF0000"/>
+        </w:rPr>
+        <w:t>x</w:t>
+      </w:r>
+      <w:r>
+        <w:rPr>
+          <w:color w:val="00B050"/>
+        </w:rPr>
+        <w:t>-1</w:t>
+      </w:r>
+      <w:r>
+        <w:t>2</w:t>
+      </w:r>
+      <w:r>
+        <w:rPr>
+          <w:color w:val="00B050"/>
+        </w:rPr>
+        <w:t>2</w:t>
+      </w:r>
+      <w:r>
+        <w:t>1201-3-11000-1111-200</w:t>
+      </w:r>
+      <w:r>
+        <w:rPr>
+          <w:color w:val="00B050"/>
+        </w:rPr>
+        <w:t>1</w:t>
+      </w:r>
+      <w:r>
+        <w:t>-1</w:t>
+      </w:r>
+      <w:r>
+        <w:rPr>
+          <w:color w:val="00B050"/>
+        </w:rPr>
+        <w:t>2</w:t>
+      </w:r>
+      <w:r>
+        <w:t>0-2-1</w:t>
       </w:r>
       <w:r>
         <w:rPr>
@@ -1177,6 +1569,12 @@
         <w:t>xx</w:t>
       </w:r>
       <w:r>
+        <w:rPr>
+          <w:color w:val="FF0000"/>
+        </w:rPr>
+        <w:t xml:space="preserve"> </w:t>
+      </w:r>
+      <w:r>
         <w:t>2-11-2110-1-2</w:t>
       </w:r>
       <w:r>
@@ -1186,7 +1584,16 @@
         <w:t>x</w:t>
       </w:r>
       <w:r>
-        <w:t>-12-2121-1-11-1-11-20-10211-2-1-1</w:t>
+        <w:t>-12-2121-1-1</w:t>
+      </w:r>
+      <w:r>
+        <w:rPr>
+          <w:color w:val="00B050"/>
+        </w:rPr>
+        <w:t>1</w:t>
+      </w:r>
+      <w:r>
+        <w:t>-1-11-20-10211-2-1-1</w:t>
       </w:r>
       <w:r>
         <w:rPr>
@@ -1247,7 +1654,34 @@
     </w:p>
     <w:p>
       <w:r>
-        <w:t>0-13-111-30121-1-21-11-2012</w:t>
+        <w:t>0-13-11</w:t>
+      </w:r>
+      <w:r>
+        <w:t xml:space="preserve"> </w:t>
+      </w:r>
+      <w:r>
+        <w:rPr>
+          <w:color w:val="00B050"/>
+        </w:rPr>
+        <w:t>1-3</w:t>
+      </w:r>
+      <w:r>
+        <w:rPr>
+          <w:color w:val="00B050"/>
+        </w:rPr>
+        <w:t xml:space="preserve"> </w:t>
+      </w:r>
+      <w:r>
+        <w:rPr>
+          <w:color w:val="00B050"/>
+        </w:rPr>
+        <w:t>01</w:t>
+      </w:r>
+      <w:r>
+        <w:t>21-1-21-11-2012</w:t>
+      </w:r>
+      <w:r>
+        <w:t xml:space="preserve"> </w:t>
       </w:r>
       <w:r>
         <w:rPr>
@@ -1259,31 +1693,51 @@
         <w:t>1201-3-1100</w:t>
       </w:r>
       <w:r>
-        <w:rPr>
-          <w:color w:val="FF0000"/>
-        </w:rPr>
-        <w:t>x</w:t>
-      </w:r>
-      <w:r>
-        <w:t>011-2</w:t>
-      </w:r>
-      <w:r>
-        <w:rPr>
-          <w:color w:val="FF0000"/>
-        </w:rPr>
-        <w:t>x</w:t>
-      </w:r>
+        <w:t xml:space="preserve"> </w:t>
+      </w:r>
+      <w:r>
+        <w:rPr>
+          <w:color w:val="FF0000"/>
+        </w:rPr>
+        <w:t>x</w:t>
+      </w:r>
+      <w:r>
+        <w:rPr>
+          <w:color w:val="00B050"/>
+        </w:rPr>
+        <w:t>0</w:t>
+      </w:r>
+      <w:r>
+        <w:t>11-2</w:t>
+      </w:r>
+      <w:r>
+        <w:rPr>
+          <w:color w:val="FF0000"/>
+        </w:rPr>
+        <w:t>x</w:t>
+      </w:r>
+      <w:proofErr w:type="gramStart"/>
       <w:r>
         <w:t>00</w:t>
       </w:r>
       <w:r>
-        <w:rPr>
-          <w:color w:val="FF0000"/>
-        </w:rPr>
-        <w:t>x</w:t>
-      </w:r>
-      <w:r>
-        <w:t>20-2-1</w:t>
+        <w:t xml:space="preserve">  </w:t>
+      </w:r>
+      <w:r>
+        <w:rPr>
+          <w:color w:val="FF0000"/>
+        </w:rPr>
+        <w:t>x</w:t>
+      </w:r>
+      <w:proofErr w:type="gramEnd"/>
+      <w:r>
+        <w:rPr>
+          <w:color w:val="00B050"/>
+        </w:rPr>
+        <w:t>2</w:t>
+      </w:r>
+      <w:r>
+        <w:t>0-2-1</w:t>
       </w:r>
       <w:r>
         <w:rPr>
@@ -1292,6 +1746,12 @@
         <w:t>xx</w:t>
       </w:r>
       <w:r>
+        <w:rPr>
+          <w:color w:val="FF0000"/>
+        </w:rPr>
+        <w:t xml:space="preserve">  </w:t>
+      </w:r>
+      <w:r>
         <w:t>2-11-211-1-2</w:t>
       </w:r>
       <w:r>
@@ -1301,7 +1761,16 @@
         <w:t>x</w:t>
       </w:r>
       <w:r>
-        <w:t>-11111-10-1-11-20-10211-2-1-10</w:t>
+        <w:t>-111</w:t>
+      </w:r>
+      <w:r>
+        <w:rPr>
+          <w:color w:val="00B050"/>
+        </w:rPr>
+        <w:t>11</w:t>
+      </w:r>
+      <w:r>
+        <w:t>-10-1-11-20-10211-2-1-10</w:t>
       </w:r>
     </w:p>
     <w:p/>
@@ -1333,33 +1802,114 @@
     </w:p>
     <w:p>
       <w:r>
-        <w:t>002-111-3-1221-1-21-11-2-1221201-3-11000-1111-2001-120-2-12-11-2110-1-2-12-2121-1-11-1-11-20-10211-2-1-1</w:t>
-      </w:r>
-      <w:r>
-        <w:rPr>
-          <w:color w:val="FF0000"/>
-        </w:rPr>
-        <w:t>x</w:t>
-      </w:r>
-    </w:p>
-    <w:p>
-      <w:r>
-        <w:t>0-13-111-30121-1-21-11-20121201-3-11000</w:t>
-      </w:r>
-      <w:r>
-        <w:rPr>
-          <w:color w:val="FF0000"/>
-        </w:rPr>
-        <w:t>xx</w:t>
+        <w:t>0</w:t>
+      </w:r>
+      <w:r>
+        <w:t xml:space="preserve"> </w:t>
+      </w:r>
+      <w:r>
+        <w:t>0</w:t>
+      </w:r>
+      <w:r>
+        <w:t xml:space="preserve"> </w:t>
+      </w:r>
+      <w:r>
+        <w:t>2-111-3-1221-1-21-11-2-1221201-3-11000-1111-2001-120-2-12-11-2110-1-2-12-2121-1-11-1-11-20-10211-2-1-1</w:t>
+      </w:r>
+      <w:r>
+        <w:rPr>
+          <w:color w:val="FF0000"/>
+        </w:rPr>
+        <w:t>x</w:t>
+      </w:r>
+    </w:p>
+    <w:p>
+      <w:r>
+        <w:t>0</w:t>
+      </w:r>
+      <w:r>
+        <w:rPr>
+          <w:color w:val="00B050"/>
+        </w:rPr>
+        <w:t>-13</w:t>
+      </w:r>
+      <w:r>
+        <w:t>-111-3</w:t>
+      </w:r>
+      <w:r>
+        <w:t xml:space="preserve"> </w:t>
+      </w:r>
+      <w:r>
+        <w:rPr>
+          <w:color w:val="00B050"/>
+        </w:rPr>
+        <w:t>01</w:t>
+      </w:r>
+      <w:r>
+        <w:t>21</w:t>
+      </w:r>
+      <w:r>
+        <w:t xml:space="preserve"> </w:t>
+      </w:r>
+      <w:r>
+        <w:t>-1-21-11-2</w:t>
+      </w:r>
+      <w:r>
+        <w:t xml:space="preserve"> </w:t>
+      </w:r>
+      <w:r>
+        <w:rPr>
+          <w:color w:val="00B050"/>
+        </w:rPr>
+        <w:t>01</w:t>
+      </w:r>
+      <w:r>
+        <w:t>21201-3-11000</w:t>
+      </w:r>
+      <w:r>
+        <w:t xml:space="preserve"> </w:t>
+      </w:r>
+      <w:r>
+        <w:rPr>
+          <w:color w:val="FF0000"/>
+        </w:rPr>
+        <w:t>x</w:t>
+      </w:r>
+      <w:r>
+        <w:rPr>
+          <w:color w:val="FF0000"/>
+        </w:rPr>
+        <w:t xml:space="preserve"> </w:t>
+      </w:r>
+      <w:r>
+        <w:rPr>
+          <w:color w:val="FF0000"/>
+        </w:rPr>
+        <w:t>x</w:t>
       </w:r>
       <w:r>
         <w:t>11-200</w:t>
       </w:r>
       <w:r>
-        <w:rPr>
-          <w:color w:val="FF0000"/>
-        </w:rPr>
-        <w:t>xx</w:t>
+        <w:t xml:space="preserve"> </w:t>
+      </w:r>
+      <w:r>
+        <w:rPr>
+          <w:color w:val="FF0000"/>
+        </w:rPr>
+        <w:t>x</w:t>
+      </w:r>
+      <w:r>
+        <w:rPr>
+          <w:color w:val="FF0000"/>
+        </w:rPr>
+        <w:t xml:space="preserve"> </w:t>
+      </w:r>
+      <w:r>
+        <w:rPr>
+          <w:color w:val="FF0000"/>
+        </w:rPr>
+        <w:t>x</w:t>
       </w:r>
       <w:r>
         <w:t>20-2-12-11-211</w:t>
@@ -1371,16 +1921,63 @@
         <w:t>x</w:t>
       </w:r>
       <w:r>
+        <w:rPr>
+          <w:color w:val="FF0000"/>
+        </w:rPr>
+        <w:t xml:space="preserve"> </w:t>
+      </w:r>
+      <w:r>
         <w:t>-1-2-1</w:t>
       </w:r>
       <w:r>
         <w:rPr>
           <w:color w:val="FF0000"/>
         </w:rPr>
-        <w:t>xx</w:t>
-      </w:r>
-      <w:r>
-        <w:t>1111-10-1-11-20-10211-2-1-10</w:t>
+        <w:t>x</w:t>
+      </w:r>
+      <w:r>
+        <w:rPr>
+          <w:color w:val="FF0000"/>
+        </w:rPr>
+        <w:t xml:space="preserve"> </w:t>
+      </w:r>
+      <w:r>
+        <w:rPr>
+          <w:color w:val="FF0000"/>
+        </w:rPr>
+        <w:t>x</w:t>
+      </w:r>
+      <w:proofErr w:type="gramStart"/>
+      <w:r>
+        <w:t>1</w:t>
+      </w:r>
+      <w:r>
+        <w:rPr>
+          <w:color w:val="00B050"/>
+        </w:rPr>
+        <w:t>1</w:t>
+      </w:r>
+      <w:r>
+        <w:t>1</w:t>
+      </w:r>
+      <w:r>
+        <w:t xml:space="preserve">  </w:t>
+      </w:r>
+      <w:r>
+        <w:t>1</w:t>
+      </w:r>
+      <w:proofErr w:type="gramEnd"/>
+      <w:r>
+        <w:t>-1</w:t>
+      </w:r>
+      <w:r>
+        <w:rPr>
+          <w:color w:val="00B050"/>
+        </w:rPr>
+        <w:t>0</w:t>
+      </w:r>
+      <w:r>
+        <w:t>-1-11-20-10211-2-1-10</w:t>
       </w:r>
     </w:p>
     <w:p>
@@ -1436,22 +2033,58 @@
         <w:t>004000-440-13-11-2000010</w:t>
       </w:r>
       <w:r>
-        <w:rPr>
-          <w:color w:val="FF0000"/>
-        </w:rPr>
-        <w:t>x</w:t>
-      </w:r>
-      <w:r>
-        <w:t>0-1-12-1-10-211001-10-11101-10-10-1-11</w:t>
-      </w:r>
-      <w:r>
-        <w:rPr>
-          <w:color w:val="FF0000"/>
-        </w:rPr>
-        <w:t>x</w:t>
-      </w:r>
-      <w:r>
-        <w:t>-10-1011-12-1-21-1001211-1001-11-1-1110-1-1-111-41110-1-211-1-11-11-1</w:t>
+        <w:t xml:space="preserve"> </w:t>
+      </w:r>
+      <w:r>
+        <w:rPr>
+          <w:color w:val="FF0000"/>
+        </w:rPr>
+        <w:t>x</w:t>
+      </w:r>
+      <w:r>
+        <w:rPr>
+          <w:color w:val="00B050"/>
+        </w:rPr>
+        <w:t>0</w:t>
+      </w:r>
+      <w:r>
+        <w:t>-1-12-1-10-211</w:t>
+      </w:r>
+      <w:r>
+        <w:rPr>
+          <w:color w:val="00B050"/>
+        </w:rPr>
+        <w:t>0</w:t>
+      </w:r>
+      <w:r>
+        <w:t>01-10-11101-10-10-1-11</w:t>
+      </w:r>
+      <w:r>
+        <w:t xml:space="preserve"> </w:t>
+      </w:r>
+      <w:r>
+        <w:rPr>
+          <w:color w:val="FF0000"/>
+        </w:rPr>
+        <w:t>x</w:t>
+      </w:r>
+      <w:r>
+        <w:rPr>
+          <w:color w:val="FF0000"/>
+        </w:rPr>
+        <w:t xml:space="preserve"> </w:t>
+      </w:r>
+      <w:r>
+        <w:t>-1</w:t>
+      </w:r>
+      <w:r>
+        <w:rPr>
+          <w:color w:val="00B050"/>
+        </w:rPr>
+        <w:t>0</w:t>
+      </w:r>
+      <w:r>
+        <w:t>-1011-12-1-21-1001211-1001-11-1-1110-1-1-111-41110-1-211-1-11-11-1</w:t>
       </w:r>
       <w:r>
         <w:rPr>
@@ -1463,13 +2096,25 @@
         <w:t>011011</w:t>
       </w:r>
       <w:r>
-        <w:rPr>
-          <w:color w:val="FF0000"/>
-        </w:rPr>
-        <w:t>x</w:t>
-      </w:r>
-      <w:r>
-        <w:t>-1-2-111-12-1-2</w:t>
+        <w:t xml:space="preserve"> </w:t>
+      </w:r>
+      <w:r>
+        <w:rPr>
+          <w:color w:val="FF0000"/>
+        </w:rPr>
+        <w:t>x</w:t>
+      </w:r>
+      <w:r>
+        <w:t>-1</w:t>
+      </w:r>
+      <w:r>
+        <w:rPr>
+          <w:color w:val="00B050"/>
+        </w:rPr>
+        <w:t>-2</w:t>
+      </w:r>
+      <w:r>
+        <w:t>-111-12-1-2</w:t>
       </w:r>
       <w:r>
         <w:rPr>
@@ -1503,12 +2148,12 @@
     </w:p>
     <w:p>
       <w:r>
+        <w:t>Alignment of SEQUENCE 1 and SEQUENCE 2:</w:t>
+      </w:r>
+    </w:p>
+    <w:p>
+      <w:r>
         <w:lastRenderedPageBreak/>
-        <w:t>Alignment of SEQUENCE 1 and SEQUENCE 2:</w:t>
-      </w:r>
-    </w:p>
-    <w:p>
-      <w:r>
         <w:t>0-22001-22100-210-21-2020-2200-112-111-1</w:t>
       </w:r>
       <w:r>
@@ -1524,10 +2169,28 @@
         <w:rPr>
           <w:color w:val="FF0000"/>
         </w:rPr>
-        <w:t>xxxx</w:t>
-      </w:r>
-      <w:r>
-        <w:t>21-1-1-121-1-1-1</w:t>
+        <w:t>x</w:t>
+      </w:r>
+      <w:r>
+        <w:rPr>
+          <w:color w:val="FF0000"/>
+        </w:rPr>
+        <w:t xml:space="preserve"> </w:t>
+      </w:r>
+      <w:r>
+        <w:rPr>
+          <w:color w:val="FF0000"/>
+        </w:rPr>
+        <w:t>xxx</w:t>
+      </w:r>
+      <w:r>
+        <w:t>21</w:t>
+      </w:r>
+      <w:r>
+        <w:t xml:space="preserve"> </w:t>
+      </w:r>
+      <w:r>
+        <w:t>-1-1-121-1-1-1</w:t>
       </w:r>
       <w:r>
         <w:rPr>
@@ -1539,10 +2202,19 @@
         <w:t>01-1002-1030-21-1-2020-1300-30111-1-10-11-11-2101-2</w:t>
       </w:r>
       <w:r>
-        <w:rPr>
-          <w:color w:val="FF0000"/>
-        </w:rPr>
-        <w:t>x</w:t>
+        <w:t xml:space="preserve"> </w:t>
+      </w:r>
+      <w:r>
+        <w:rPr>
+          <w:color w:val="FF0000"/>
+        </w:rPr>
+        <w:t>x</w:t>
+      </w:r>
+      <w:r>
+        <w:rPr>
+          <w:color w:val="FF0000"/>
+        </w:rPr>
+        <w:t xml:space="preserve"> </w:t>
       </w:r>
       <w:r>
         <w:t>-1</w:t>
@@ -1562,29 +2234,46 @@
         <w:t>0-22001-22100-210-21-2020-2200</w:t>
       </w:r>
       <w:r>
-        <w:rPr>
-          <w:color w:val="FF0000"/>
-        </w:rPr>
-        <w:t>x</w:t>
-      </w:r>
-      <w:r>
-        <w:t>02-111-10-1</w:t>
-      </w:r>
-      <w:r>
-        <w:rPr>
-          <w:color w:val="FF0000"/>
-        </w:rPr>
-        <w:t>x</w:t>
-      </w:r>
-      <w:r>
-        <w:t>0-1-11</w:t>
-      </w:r>
-      <w:r>
-        <w:rPr>
-          <w:color w:val="FF0000"/>
-        </w:rPr>
-        <w:t>x</w:t>
-      </w:r>
+        <w:t xml:space="preserve"> </w:t>
+      </w:r>
+      <w:r>
+        <w:rPr>
+          <w:color w:val="FF0000"/>
+        </w:rPr>
+        <w:t>x</w:t>
+      </w:r>
+      <w:r>
+        <w:rPr>
+          <w:color w:val="00B050"/>
+        </w:rPr>
+        <w:t>0</w:t>
+      </w:r>
+      <w:r>
+        <w:t>2-111-10-1</w:t>
+      </w:r>
+      <w:r>
+        <w:rPr>
+          <w:color w:val="FF0000"/>
+        </w:rPr>
+        <w:t>x</w:t>
+      </w:r>
+      <w:r>
+        <w:t>0-1-</w:t>
+      </w:r>
+      <w:proofErr w:type="gramStart"/>
+      <w:r>
+        <w:t>11</w:t>
+      </w:r>
+      <w:r>
+        <w:t xml:space="preserve">  </w:t>
+      </w:r>
+      <w:r>
+        <w:rPr>
+          <w:color w:val="FF0000"/>
+        </w:rPr>
+        <w:t>x</w:t>
+      </w:r>
+      <w:proofErr w:type="gramEnd"/>
       <w:r>
         <w:t>-1</w:t>
       </w:r>
@@ -1595,7 +2284,28 @@
         <w:t>x</w:t>
       </w:r>
       <w:r>
-        <w:t>-12110-11-21-10021-10-221-1-1-1001-1002-1030-21-1-2020-1210-30111-1-10-11-11-2101-2-1-101-10</w:t>
+        <w:t>-12110-11-21-10021-1</w:t>
+      </w:r>
+      <w:r>
+        <w:t xml:space="preserve"> </w:t>
+      </w:r>
+      <w:r>
+        <w:rPr>
+          <w:color w:val="00B050"/>
+        </w:rPr>
+        <w:t>0-2</w:t>
+      </w:r>
+      <w:r>
+        <w:t>21-1-1-1001-1002-1030-21-1-2020-1</w:t>
+      </w:r>
+      <w:r>
+        <w:rPr>
+          <w:color w:val="00B050"/>
+        </w:rPr>
+        <w:t>21</w:t>
+      </w:r>
+      <w:r>
+        <w:t>0-30111-1-10-11-11-2101-2-1-101-10</w:t>
       </w:r>
     </w:p>
     <w:p>
@@ -1628,10 +2338,19 @@
         <w:t>020-12-1-1-1111-21-1-1011-1-11-10012-11</w:t>
       </w:r>
       <w:r>
-        <w:rPr>
-          <w:color w:val="FF0000"/>
-        </w:rPr>
-        <w:t>x</w:t>
+        <w:t xml:space="preserve"> </w:t>
+      </w:r>
+      <w:r>
+        <w:rPr>
+          <w:color w:val="FF0000"/>
+        </w:rPr>
+        <w:t>x</w:t>
+      </w:r>
+      <w:r>
+        <w:rPr>
+          <w:color w:val="FF0000"/>
+        </w:rPr>
+        <w:t xml:space="preserve"> </w:t>
       </w:r>
       <w:r>
         <w:t>-1-2-110</w:t>
@@ -1643,7 +2362,19 @@
         <w:t>x</w:t>
       </w:r>
       <w:r>
-        <w:t>021-1-220-2041-10-110-21-1-102-2-112-12-100-11-1-1-11-1-111-1-22-100-1</w:t>
+        <w:rPr>
+          <w:color w:val="FF0000"/>
+        </w:rPr>
+        <w:t xml:space="preserve"> </w:t>
+      </w:r>
+      <w:r>
+        <w:t>0</w:t>
+      </w:r>
+      <w:r>
+        <w:t xml:space="preserve"> </w:t>
+      </w:r>
+      <w:r>
+        <w:t>21-1-220-2041-10-110-21-1-102-2-112-12-100-11-1-1-11-1-111-1-22-100-1</w:t>
       </w:r>
     </w:p>
     <w:p>
@@ -1657,25 +2388,85 @@
         <w:t>x</w:t>
       </w:r>
       <w:r>
-        <w:t>-11-1-10111-21-1-1011-1-11-10012-11-2-1</w:t>
-      </w:r>
-      <w:r>
-        <w:rPr>
-          <w:color w:val="FF0000"/>
-        </w:rPr>
-        <w:t>x</w:t>
-      </w:r>
-      <w:r>
-        <w:t>-11011-11-1-110</w:t>
-      </w:r>
-      <w:r>
-        <w:rPr>
-          <w:color w:val="FF0000"/>
-        </w:rPr>
-        <w:t>x</w:t>
-      </w:r>
-      <w:r>
-        <w:t>-141-10-110-21-1-1</w:t>
+        <w:t>-1</w:t>
+      </w:r>
+      <w:r>
+        <w:rPr>
+          <w:color w:val="00B050"/>
+        </w:rPr>
+        <w:t>1</w:t>
+      </w:r>
+      <w:r>
+        <w:t>-1-1</w:t>
+      </w:r>
+      <w:r>
+        <w:t xml:space="preserve"> </w:t>
+      </w:r>
+      <w:r>
+        <w:rPr>
+          <w:color w:val="00B050"/>
+        </w:rPr>
+        <w:t>0</w:t>
+      </w:r>
+      <w:r>
+        <w:t xml:space="preserve"> </w:t>
+      </w:r>
+      <w:r>
+        <w:t>111-21-1-1011-1-11-10012-11-2-1</w:t>
+      </w:r>
+      <w:r>
+        <w:t xml:space="preserve"> </w:t>
+      </w:r>
+      <w:r>
+        <w:rPr>
+          <w:color w:val="FF0000"/>
+        </w:rPr>
+        <w:t>x</w:t>
+      </w:r>
+      <w:r>
+        <w:rPr>
+          <w:color w:val="FF0000"/>
+        </w:rPr>
+        <w:t xml:space="preserve"> </w:t>
+      </w:r>
+      <w:r>
+        <w:t>-1101</w:t>
+      </w:r>
+      <w:r>
+        <w:rPr>
+          <w:color w:val="00B050"/>
+        </w:rPr>
+        <w:t>1</w:t>
+      </w:r>
+      <w:r>
+        <w:t>-11-1</w:t>
+      </w:r>
+      <w:r>
+        <w:rPr>
+          <w:color w:val="00B050"/>
+        </w:rPr>
+        <w:t>-11</w:t>
+      </w:r>
+      <w:r>
+        <w:t>0</w:t>
+      </w:r>
+      <w:r>
+        <w:t xml:space="preserve"> </w:t>
+      </w:r>
+      <w:r>
+        <w:rPr>
+          <w:color w:val="FF0000"/>
+        </w:rPr>
+        <w:t>x</w:t>
+      </w:r>
+      <w:r>
+        <w:rPr>
+          <w:color w:val="00B050"/>
+        </w:rPr>
+        <w:t>-1</w:t>
+      </w:r>
+      <w:r>
+        <w:t>41-10-110-21-1-1</w:t>
       </w:r>
       <w:r>
         <w:rPr>
@@ -1687,22 +2478,49 @@
         <w:t>2-2</w:t>
       </w:r>
       <w:r>
-        <w:rPr>
-          <w:color w:val="FF0000"/>
-        </w:rPr>
-        <w:t>x</w:t>
-      </w:r>
-      <w:r>
-        <w:t>02-12-100-11-1-1-11</w:t>
-      </w:r>
-      <w:r>
-        <w:rPr>
-          <w:color w:val="FF0000"/>
-        </w:rPr>
-        <w:t>x</w:t>
-      </w:r>
-      <w:r>
-        <w:t>-101-1-22-100-1</w:t>
+        <w:t xml:space="preserve"> </w:t>
+      </w:r>
+      <w:r>
+        <w:rPr>
+          <w:color w:val="FF0000"/>
+        </w:rPr>
+        <w:t>x</w:t>
+      </w:r>
+      <w:r>
+        <w:rPr>
+          <w:color w:val="00B050"/>
+        </w:rPr>
+        <w:t>0</w:t>
+      </w:r>
+      <w:r>
+        <w:t>2</w:t>
+      </w:r>
+      <w:r>
+        <w:t xml:space="preserve"> </w:t>
+      </w:r>
+      <w:r>
+        <w:t>-12-100-11-1-1-11</w:t>
+      </w:r>
+      <w:r>
+        <w:t xml:space="preserve"> </w:t>
+      </w:r>
+      <w:r>
+        <w:rPr>
+          <w:color w:val="FF0000"/>
+        </w:rPr>
+        <w:t>x</w:t>
+      </w:r>
+      <w:r>
+        <w:t>-1</w:t>
+      </w:r>
+      <w:r>
+        <w:rPr>
+          <w:color w:val="00B050"/>
+        </w:rPr>
+        <w:t>0</w:t>
+      </w:r>
+      <w:r>
+        <w:t>1-1-22-100-1</w:t>
       </w:r>
     </w:p>
     <w:p>
@@ -1735,22 +2553,40 @@
         <w:t>01-210211</w:t>
       </w:r>
       <w:r>
-        <w:rPr>
-          <w:color w:val="FF0000"/>
-        </w:rPr>
-        <w:t>x</w:t>
-      </w:r>
-      <w:r>
-        <w:t>-110-101-1-1-1111-1-110-302</w:t>
-      </w:r>
-      <w:r>
-        <w:rPr>
-          <w:color w:val="FF0000"/>
-        </w:rPr>
-        <w:t>x</w:t>
-      </w:r>
-      <w:r>
-        <w:t>011-100-11-11-31-2301-11-100111-211</w:t>
+        <w:t xml:space="preserve"> </w:t>
+      </w:r>
+      <w:r>
+        <w:rPr>
+          <w:color w:val="FF0000"/>
+        </w:rPr>
+        <w:t>x</w:t>
+      </w:r>
+      <w:r>
+        <w:t>-110-101-1-1-111</w:t>
+      </w:r>
+      <w:r>
+        <w:t xml:space="preserve"> </w:t>
+      </w:r>
+      <w:r>
+        <w:t>1-1-110-302</w:t>
+      </w:r>
+      <w:r>
+        <w:rPr>
+          <w:color w:val="FF0000"/>
+        </w:rPr>
+        <w:t>x</w:t>
+      </w:r>
+      <w:r>
+        <w:t>011-100-11-11-31-2301</w:t>
+      </w:r>
+      <w:r>
+        <w:t xml:space="preserve"> </w:t>
+      </w:r>
+      <w:r>
+        <w:t>-11-100111-211</w:t>
+      </w:r>
+      <w:r>
+        <w:t xml:space="preserve"> </w:t>
       </w:r>
       <w:r>
         <w:rPr>
@@ -1762,6 +2598,9 @@
         <w:t>-1-10</w:t>
       </w:r>
       <w:r>
+        <w:t xml:space="preserve"> </w:t>
+      </w:r>
+      <w:r>
         <w:rPr>
           <w:color w:val="FF0000"/>
         </w:rPr>
@@ -1794,17 +2633,40 @@
         </w:rPr>
         <w:t>xx</w:t>
       </w:r>
-      <w:r>
-        <w:t>1-2</w:t>
-      </w:r>
-      <w:r>
-        <w:rPr>
-          <w:color w:val="FF0000"/>
-        </w:rPr>
-        <w:t>x</w:t>
-      </w:r>
-      <w:r>
-        <w:t>0-1-111-1-110-1</w:t>
+      <w:proofErr w:type="gramStart"/>
+      <w:r>
+        <w:t>1</w:t>
+      </w:r>
+      <w:r>
+        <w:t xml:space="preserve">  </w:t>
+      </w:r>
+      <w:r>
+        <w:t>-</w:t>
+      </w:r>
+      <w:proofErr w:type="gramEnd"/>
+      <w:r>
+        <w:t>2</w:t>
+      </w:r>
+      <w:r>
+        <w:rPr>
+          <w:color w:val="FF0000"/>
+        </w:rPr>
+        <w:t>x</w:t>
+      </w:r>
+      <w:r>
+        <w:rPr>
+          <w:color w:val="FF0000"/>
+        </w:rPr>
+        <w:t xml:space="preserve"> </w:t>
+      </w:r>
+      <w:r>
+        <w:t>0-1-111-1-11</w:t>
+      </w:r>
+      <w:r>
+        <w:t xml:space="preserve"> </w:t>
+      </w:r>
+      <w:r>
+        <w:t>0-1</w:t>
       </w:r>
     </w:p>
     <w:p>
@@ -1818,61 +2680,148 @@
         <w:t>x</w:t>
       </w:r>
       <w:r>
-        <w:t>211-2110-101-1-1-1</w:t>
-      </w:r>
-      <w:r>
-        <w:rPr>
-          <w:color w:val="FF0000"/>
-        </w:rPr>
-        <w:t>x</w:t>
-      </w:r>
-      <w:r>
-        <w:t>1-56-11</w:t>
-      </w:r>
-      <w:r>
-        <w:rPr>
-          <w:color w:val="FF0000"/>
-        </w:rPr>
-        <w:t>x</w:t>
-      </w:r>
-      <w:r>
-        <w:t>-302-1111-100-1</w:t>
-      </w:r>
-      <w:r>
-        <w:rPr>
-          <w:color w:val="FF0000"/>
-        </w:rPr>
-        <w:t>x</w:t>
-      </w:r>
-      <w:r>
-        <w:t>-11-21-23</w:t>
-      </w:r>
-      <w:r>
-        <w:rPr>
-          <w:color w:val="FF0000"/>
-        </w:rPr>
-        <w:t>x</w:t>
-      </w:r>
-      <w:r>
-        <w:t>1-1</w:t>
-      </w:r>
-      <w:r>
-        <w:rPr>
-          <w:color w:val="FF0000"/>
-        </w:rPr>
-        <w:t>x</w:t>
-      </w:r>
-      <w:r>
-        <w:t>000111-211-1-1-1011-1-110-12-1-110-30110-1-1-1121001-21-1-1-111</w:t>
-      </w:r>
-      <w:r>
-        <w:rPr>
-          <w:color w:val="FF0000"/>
-        </w:rPr>
-        <w:t>x</w:t>
-      </w:r>
-      <w:r>
-        <w:t>-11-1-1</w:t>
+        <w:t>211-2</w:t>
+      </w:r>
+      <w:r>
+        <w:t xml:space="preserve"> </w:t>
+      </w:r>
+      <w:r>
+        <w:rPr>
+          <w:color w:val="00B050"/>
+        </w:rPr>
+        <w:t>1</w:t>
+      </w:r>
+      <w:r>
+        <w:t>10-101-1-1-1</w:t>
+      </w:r>
+      <w:r>
+        <w:rPr>
+          <w:color w:val="FF0000"/>
+        </w:rPr>
+        <w:t>x</w:t>
+      </w:r>
+      <w:r>
+        <w:t>1-5</w:t>
+      </w:r>
+      <w:r>
+        <w:t xml:space="preserve"> </w:t>
+      </w:r>
+      <w:r>
+        <w:rPr>
+          <w:color w:val="00B050"/>
+        </w:rPr>
+        <w:t>6</w:t>
+      </w:r>
+      <w:r>
+        <w:t>-11</w:t>
+      </w:r>
+      <w:r>
+        <w:rPr>
+          <w:color w:val="FF0000"/>
+        </w:rPr>
+        <w:t>x</w:t>
+      </w:r>
+      <w:r>
+        <w:t>-302-1</w:t>
+      </w:r>
+      <w:r>
+        <w:rPr>
+          <w:color w:val="00B050"/>
+        </w:rPr>
+        <w:t>1</w:t>
+      </w:r>
+      <w:r>
+        <w:t>11-100-1</w:t>
+      </w:r>
+      <w:r>
+        <w:rPr>
+          <w:color w:val="FF0000"/>
+        </w:rPr>
+        <w:t>x</w:t>
+      </w:r>
+      <w:r>
+        <w:t>-11</w:t>
+      </w:r>
+      <w:r>
+        <w:rPr>
+          <w:color w:val="00B050"/>
+        </w:rPr>
+        <w:t>-2</w:t>
+      </w:r>
+      <w:r>
+        <w:t>1-23</w:t>
+      </w:r>
+      <w:r>
+        <w:rPr>
+          <w:color w:val="FF0000"/>
+        </w:rPr>
+        <w:t>x</w:t>
+      </w:r>
+      <w:r>
+        <w:t>1</w:t>
+      </w:r>
+      <w:r>
+        <w:t xml:space="preserve"> </w:t>
+      </w:r>
+      <w:r>
+        <w:t>-1</w:t>
+      </w:r>
+      <w:r>
+        <w:rPr>
+          <w:color w:val="FF0000"/>
+        </w:rPr>
+        <w:t>x</w:t>
+      </w:r>
+      <w:r>
+        <w:rPr>
+          <w:color w:val="FF0000"/>
+        </w:rPr>
+        <w:t xml:space="preserve"> </w:t>
+      </w:r>
+      <w:r>
+        <w:rPr>
+          <w:color w:val="00B050"/>
+        </w:rPr>
+        <w:t>0</w:t>
+      </w:r>
+      <w:r>
+        <w:t>00111-211-1-1-1011-1-110-12-1-110-30110-1-1-1121001</w:t>
+      </w:r>
+      <w:r>
+        <w:t xml:space="preserve"> </w:t>
+      </w:r>
+      <w:r>
+        <w:t>-21</w:t>
+      </w:r>
+      <w:r>
+        <w:rPr>
+          <w:color w:val="00B050"/>
+        </w:rPr>
+        <w:t>-1</w:t>
+      </w:r>
+      <w:r>
+        <w:t>-1-111</w:t>
+      </w:r>
+      <w:r>
+        <w:t xml:space="preserve"> </w:t>
+      </w:r>
+      <w:r>
+        <w:rPr>
+          <w:color w:val="FF0000"/>
+        </w:rPr>
+        <w:t>x</w:t>
+      </w:r>
+      <w:r>
+        <w:t>-11</w:t>
+      </w:r>
+      <w:r>
+        <w:rPr>
+          <w:color w:val="00B050"/>
+        </w:rPr>
+        <w:t>-1</w:t>
+      </w:r>
+      <w:r>
+        <w:t>-1</w:t>
       </w:r>
     </w:p>
     <w:p/>
@@ -1898,6 +2847,9 @@
         <w:t>01-210211</w:t>
       </w:r>
       <w:r>
+        <w:t xml:space="preserve"> </w:t>
+      </w:r>
+      <w:r>
         <w:rPr>
           <w:color w:val="FF0000"/>
         </w:rPr>
@@ -1907,6 +2859,9 @@
         <w:t>-110-101-1-1-1111-1-110-302</w:t>
       </w:r>
       <w:r>
+        <w:t xml:space="preserve"> </w:t>
+      </w:r>
+      <w:r>
         <w:rPr>
           <w:color w:val="FF0000"/>
         </w:rPr>
@@ -1916,6 +2871,9 @@
         <w:t>011-100-11-11-31-2301-11-100111-211</w:t>
       </w:r>
       <w:r>
+        <w:t xml:space="preserve"> </w:t>
+      </w:r>
+      <w:r>
         <w:rPr>
           <w:color w:val="FF0000"/>
         </w:rPr>
@@ -1931,7 +2889,13 @@
         <w:t>x</w:t>
       </w:r>
       <w:r>
-        <w:t>1-1-110-12-1-110-3</w:t>
+        <w:t>1</w:t>
+      </w:r>
+      <w:r>
+        <w:t xml:space="preserve"> </w:t>
+      </w:r>
+      <w:r>
+        <w:t>-1-110-12-1-110-3</w:t>
       </w:r>
       <w:r>
         <w:rPr>
@@ -1957,17 +2921,40 @@
         </w:rPr>
         <w:t>xx</w:t>
       </w:r>
-      <w:r>
-        <w:t>1-2</w:t>
-      </w:r>
-      <w:r>
-        <w:rPr>
-          <w:color w:val="FF0000"/>
-        </w:rPr>
-        <w:t>x</w:t>
-      </w:r>
-      <w:r>
-        <w:t>0-1-111-1-110-1</w:t>
+      <w:proofErr w:type="gramStart"/>
+      <w:r>
+        <w:t>1</w:t>
+      </w:r>
+      <w:r>
+        <w:t xml:space="preserve">  </w:t>
+      </w:r>
+      <w:r>
+        <w:t>-</w:t>
+      </w:r>
+      <w:proofErr w:type="gramEnd"/>
+      <w:r>
+        <w:t>2</w:t>
+      </w:r>
+      <w:r>
+        <w:rPr>
+          <w:color w:val="FF0000"/>
+        </w:rPr>
+        <w:t>x</w:t>
+      </w:r>
+      <w:r>
+        <w:rPr>
+          <w:color w:val="FF0000"/>
+        </w:rPr>
+        <w:t xml:space="preserve"> </w:t>
+      </w:r>
+      <w:r>
+        <w:t>0-1-111-1-11</w:t>
+      </w:r>
+      <w:r>
+        <w:t xml:space="preserve"> </w:t>
+      </w:r>
+      <w:r>
+        <w:t>0-1</w:t>
       </w:r>
     </w:p>
     <w:p>
@@ -1981,61 +2968,145 @@
         <w:t>x</w:t>
       </w:r>
       <w:r>
-        <w:t>211-2110-101-1-1-1</w:t>
-      </w:r>
-      <w:r>
-        <w:rPr>
-          <w:color w:val="FF0000"/>
-        </w:rPr>
-        <w:t>x</w:t>
-      </w:r>
-      <w:r>
-        <w:t>12-1-11</w:t>
-      </w:r>
-      <w:r>
-        <w:rPr>
-          <w:color w:val="FF0000"/>
-        </w:rPr>
-        <w:t>x</w:t>
-      </w:r>
-      <w:r>
-        <w:t>-302-1111-100-1</w:t>
-      </w:r>
-      <w:r>
-        <w:rPr>
-          <w:color w:val="FF0000"/>
-        </w:rPr>
-        <w:t>x</w:t>
-      </w:r>
-      <w:r>
-        <w:t>-11-21-23</w:t>
-      </w:r>
-      <w:r>
-        <w:rPr>
-          <w:color w:val="FF0000"/>
-        </w:rPr>
-        <w:t>x</w:t>
-      </w:r>
-      <w:r>
-        <w:t>1-1</w:t>
-      </w:r>
-      <w:r>
-        <w:rPr>
-          <w:color w:val="FF0000"/>
-        </w:rPr>
-        <w:t>x</w:t>
-      </w:r>
-      <w:r>
-        <w:t>000111-211-1-1-1011-1-110-12-1-110-30110-1-1-1121001-21-1-1-111</w:t>
-      </w:r>
-      <w:r>
-        <w:rPr>
-          <w:color w:val="FF0000"/>
-        </w:rPr>
-        <w:t>x</w:t>
-      </w:r>
-      <w:r>
-        <w:t>-11-1-1</w:t>
+        <w:t>211-2</w:t>
+      </w:r>
+      <w:r>
+        <w:t xml:space="preserve"> </w:t>
+      </w:r>
+      <w:r>
+        <w:rPr>
+          <w:color w:val="00B050"/>
+        </w:rPr>
+        <w:t>1</w:t>
+      </w:r>
+      <w:r>
+        <w:t>10-101-1-1-1</w:t>
+      </w:r>
+      <w:r>
+        <w:rPr>
+          <w:color w:val="FF0000"/>
+        </w:rPr>
+        <w:t>x</w:t>
+      </w:r>
+      <w:r>
+        <w:t>1</w:t>
+      </w:r>
+      <w:r>
+        <w:rPr>
+          <w:color w:val="00B050"/>
+        </w:rPr>
+        <w:t>2</w:t>
+      </w:r>
+      <w:r>
+        <w:t>-1-11</w:t>
+      </w:r>
+      <w:r>
+        <w:rPr>
+          <w:color w:val="FF0000"/>
+        </w:rPr>
+        <w:t>x</w:t>
+      </w:r>
+      <w:r>
+        <w:t>-302-1</w:t>
+      </w:r>
+      <w:r>
+        <w:rPr>
+          <w:color w:val="00B050"/>
+        </w:rPr>
+        <w:t>1</w:t>
+      </w:r>
+      <w:r>
+        <w:t>11-100-1</w:t>
+      </w:r>
+      <w:r>
+        <w:rPr>
+          <w:color w:val="FF0000"/>
+        </w:rPr>
+        <w:t>x</w:t>
+      </w:r>
+      <w:r>
+        <w:t>-11</w:t>
+      </w:r>
+      <w:r>
+        <w:rPr>
+          <w:color w:val="00B050"/>
+        </w:rPr>
+        <w:t>-2</w:t>
+      </w:r>
+      <w:r>
+        <w:t>1-23</w:t>
+      </w:r>
+      <w:r>
+        <w:rPr>
+          <w:color w:val="FF0000"/>
+        </w:rPr>
+        <w:t>x</w:t>
+      </w:r>
+      <w:r>
+        <w:t>1</w:t>
+      </w:r>
+      <w:r>
+        <w:t xml:space="preserve"> </w:t>
+      </w:r>
+      <w:r>
+        <w:t>-1</w:t>
+      </w:r>
+      <w:r>
+        <w:rPr>
+          <w:color w:val="FF0000"/>
+        </w:rPr>
+        <w:t>x</w:t>
+      </w:r>
+      <w:r>
+        <w:rPr>
+          <w:color w:val="FF0000"/>
+        </w:rPr>
+        <w:t xml:space="preserve"> </w:t>
+      </w:r>
+      <w:r>
+        <w:rPr>
+          <w:color w:val="00B050"/>
+        </w:rPr>
+        <w:t>0</w:t>
+      </w:r>
+      <w:r>
+        <w:t>00111-211-1-1-1011-1-110-12-1-110-30110-1-1-1121001</w:t>
+      </w:r>
+      <w:r>
+        <w:t xml:space="preserve"> </w:t>
+      </w:r>
+      <w:r>
+        <w:t>-21</w:t>
+      </w:r>
+      <w:r>
+        <w:rPr>
+          <w:color w:val="00B050"/>
+        </w:rPr>
+        <w:t>-1</w:t>
+      </w:r>
+      <w:r>
+        <w:t>-1-111</w:t>
+      </w:r>
+      <w:r>
+        <w:t xml:space="preserve"> </w:t>
+      </w:r>
+      <w:r>
+        <w:rPr>
+          <w:color w:val="FF0000"/>
+        </w:rPr>
+        <w:t>x</w:t>
+      </w:r>
+      <w:r>
+        <w:t>-11</w:t>
+      </w:r>
+      <w:r>
+        <w:rPr>
+          <w:color w:val="00B050"/>
+        </w:rPr>
+        <w:t>-1</w:t>
+      </w:r>
+      <w:r>
+        <w:t>-1</w:t>
       </w:r>
     </w:p>
     <w:p/>
@@ -2067,13 +3138,37 @@
     </w:p>
     <w:p>
       <w:r>
-        <w:t>01-21211-2110-101-1-1-11-56-11-302-1111-100-1-11-21-231-1000111-211-1-1-1011-1-110-12-1-110-30110-1-1-1121001-21-1-1-111-11-1-1</w:t>
+        <w:t>01-21211-2110-101-1-1-11-56-11-302-1111-100-1-11-21-231-1000111-211-1-1-1011-1-110-12-1-110</w:t>
+      </w:r>
+      <w:r>
+        <w:t xml:space="preserve"> </w:t>
+      </w:r>
+      <w:r>
+        <w:t>-30110-1-1-1121001-21-1-1-111-11-1-1</w:t>
       </w:r>
     </w:p>
     <w:p>
       <w:r>
         <w:lastRenderedPageBreak/>
-        <w:t>01-21211-2110-101-1-1-112-1-11-302-1111-100-1-11-21-231-1000111-211-1-1-1011-1-110-12-1-110-30110-1-1-1121001-21-1-1-111-11-1-1</w:t>
+        <w:t>01-21211-2110-101-1-1-11</w:t>
+      </w:r>
+      <w:r>
+        <w:t xml:space="preserve"> </w:t>
+      </w:r>
+      <w:r>
+        <w:rPr>
+          <w:color w:val="00B050"/>
+        </w:rPr>
+        <w:t>2-1</w:t>
+      </w:r>
+      <w:r>
+        <w:t>-11-302-1111-100-1-11-21-231-1000111-211-1-1-1011-1-110-12-1-110</w:t>
+      </w:r>
+      <w:r>
+        <w:t xml:space="preserve"> </w:t>
+      </w:r>
+      <w:r>
+        <w:t>-30110-1-1-1121001-21-1-1-111-11-1-1</w:t>
       </w:r>
     </w:p>
     <w:p>

</xml_diff>